<commit_message>
took notes about 1x1 conv and inception network
</commit_message>
<xml_diff>
--- a/Course 4 - Convolutional Neural Networks/Week 2/Week 2 - Notes.docx
+++ b/Course 4 - Convolutional Neural Networks/Week 2/Week 2 - Notes.docx
@@ -197,6 +197,7 @@
       </w:pPr>
       <w:r>
         <w:rPr>
+          <w:noProof/>
           <w:sz w:val="24"/>
           <w:szCs w:val="24"/>
         </w:rPr>
@@ -403,6 +404,7 @@
       </w:pPr>
       <w:r>
         <w:rPr>
+          <w:noProof/>
           <w:sz w:val="24"/>
           <w:szCs w:val="24"/>
         </w:rPr>
@@ -792,6 +794,7 @@
       </w:pPr>
       <w:r>
         <w:rPr>
+          <w:noProof/>
           <w:sz w:val="24"/>
           <w:szCs w:val="24"/>
         </w:rPr>
@@ -903,6 +906,14 @@
     <w:p>
       <w:pPr>
         <w:rPr>
+          <w:sz w:val="24"/>
+          <w:szCs w:val="24"/>
+        </w:rPr>
+      </w:pPr>
+    </w:p>
+    <w:p>
+      <w:pPr>
+        <w:rPr>
           <w:b/>
           <w:bCs/>
           <w:sz w:val="24"/>
@@ -916,6 +927,7 @@
           <w:sz w:val="24"/>
           <w:szCs w:val="24"/>
         </w:rPr>
+        <w:lastRenderedPageBreak/>
         <w:t>Why ResNets Work?</w:t>
       </w:r>
     </w:p>
@@ -931,7 +943,6 @@
           <w:sz w:val="24"/>
           <w:szCs w:val="24"/>
         </w:rPr>
-        <w:lastRenderedPageBreak/>
         <w:t>Let’s say you have a big nn that has the output a[l]</w:t>
       </w:r>
     </w:p>
@@ -1003,6 +1014,7 @@
       </w:pPr>
       <w:r>
         <w:rPr>
+          <w:noProof/>
           <w:sz w:val="24"/>
           <w:szCs w:val="24"/>
         </w:rPr>
@@ -1063,6 +1075,577 @@
           <w:szCs w:val="24"/>
         </w:rPr>
         <w:t xml:space="preserve"> of the forwarded layer</w:t>
+      </w:r>
+    </w:p>
+    <w:p>
+      <w:pPr>
+        <w:rPr>
+          <w:sz w:val="24"/>
+          <w:szCs w:val="24"/>
+        </w:rPr>
+      </w:pPr>
+    </w:p>
+    <w:p>
+      <w:pPr>
+        <w:rPr>
+          <w:b/>
+          <w:bCs/>
+          <w:sz w:val="24"/>
+          <w:szCs w:val="24"/>
+        </w:rPr>
+      </w:pPr>
+      <w:r>
+        <w:rPr>
+          <w:b/>
+          <w:bCs/>
+          <w:sz w:val="24"/>
+          <w:szCs w:val="24"/>
+        </w:rPr>
+        <w:t>Networks in Networks and 1x1 Convolutions</w:t>
+      </w:r>
+    </w:p>
+    <w:p>
+      <w:pPr>
+        <w:rPr>
+          <w:sz w:val="24"/>
+          <w:szCs w:val="24"/>
+        </w:rPr>
+      </w:pPr>
+      <w:r>
+        <w:rPr>
+          <w:sz w:val="24"/>
+          <w:szCs w:val="24"/>
+        </w:rPr>
+        <w:t>A 1x1 convolution can be used to learn more complicated non-linearities of the network and to decrease number of channels</w:t>
+      </w:r>
+    </w:p>
+    <w:p>
+      <w:pPr>
+        <w:rPr>
+          <w:b/>
+          <w:bCs/>
+          <w:sz w:val="24"/>
+          <w:szCs w:val="24"/>
+        </w:rPr>
+      </w:pPr>
+      <w:r>
+        <w:rPr>
+          <w:b/>
+          <w:bCs/>
+          <w:sz w:val="24"/>
+          <w:szCs w:val="24"/>
+        </w:rPr>
+        <w:drawing>
+          <wp:inline distT="0" distB="0" distL="0" distR="0" wp14:anchorId="664086DF" wp14:editId="6720FA40">
+            <wp:extent cx="5943600" cy="1793240"/>
+            <wp:effectExtent l="0" t="0" r="0" b="0"/>
+            <wp:docPr id="230124293" name="Picture 1"/>
+            <wp:cNvGraphicFramePr>
+              <a:graphicFrameLocks xmlns:a="http://schemas.openxmlformats.org/drawingml/2006/main" noChangeAspect="1"/>
+            </wp:cNvGraphicFramePr>
+            <a:graphic xmlns:a="http://schemas.openxmlformats.org/drawingml/2006/main">
+              <a:graphicData uri="http://schemas.openxmlformats.org/drawingml/2006/picture">
+                <pic:pic xmlns:pic="http://schemas.openxmlformats.org/drawingml/2006/picture">
+                  <pic:nvPicPr>
+                    <pic:cNvPr id="230124293" name=""/>
+                    <pic:cNvPicPr/>
+                  </pic:nvPicPr>
+                  <pic:blipFill rotWithShape="1">
+                    <a:blip r:embed="rId9"/>
+                    <a:srcRect t="2487"/>
+                    <a:stretch/>
+                  </pic:blipFill>
+                  <pic:spPr bwMode="auto">
+                    <a:xfrm>
+                      <a:off x="0" y="0"/>
+                      <a:ext cx="5943600" cy="1793240"/>
+                    </a:xfrm>
+                    <a:prstGeom prst="rect">
+                      <a:avLst/>
+                    </a:prstGeom>
+                    <a:ln>
+                      <a:noFill/>
+                    </a:ln>
+                    <a:extLst>
+                      <a:ext uri="{53640926-AAD7-44D8-BBD7-CCE9431645EC}">
+                        <a14:shadowObscured xmlns:a14="http://schemas.microsoft.com/office/drawing/2010/main"/>
+                      </a:ext>
+                    </a:extLst>
+                  </pic:spPr>
+                </pic:pic>
+              </a:graphicData>
+            </a:graphic>
+          </wp:inline>
+        </w:drawing>
+      </w:r>
+    </w:p>
+    <w:p>
+      <w:pPr>
+        <w:rPr>
+          <w:sz w:val="24"/>
+          <w:szCs w:val="24"/>
+        </w:rPr>
+      </w:pPr>
+      <w:r>
+        <w:rPr>
+          <w:sz w:val="24"/>
+          <w:szCs w:val="24"/>
+        </w:rPr>
+        <w:t xml:space="preserve">This type of convolution can be perceived as a network in network, because one filter produces a feature map with one channel, where each individual value is the output of a simple </w:t>
+      </w:r>
+      <w:r>
+        <w:rPr>
+          <w:sz w:val="24"/>
+          <w:szCs w:val="24"/>
+        </w:rPr>
+        <w:lastRenderedPageBreak/>
+        <w:t>perceptron, considering that we are multiplying the values of the kernel with the associated values from the input, then we add them and apply the ReLU function as the activation one</w:t>
+      </w:r>
+    </w:p>
+    <w:p>
+      <w:pPr>
+        <w:rPr>
+          <w:sz w:val="24"/>
+          <w:szCs w:val="24"/>
+        </w:rPr>
+      </w:pPr>
+      <w:r>
+        <w:rPr>
+          <w:sz w:val="24"/>
+          <w:szCs w:val="24"/>
+        </w:rPr>
+        <w:t>We can have as many filters as we want</w:t>
+      </w:r>
+    </w:p>
+    <w:p>
+      <w:pPr>
+        <w:rPr>
+          <w:sz w:val="24"/>
+          <w:szCs w:val="24"/>
+        </w:rPr>
+      </w:pPr>
+    </w:p>
+    <w:p>
+      <w:pPr>
+        <w:rPr>
+          <w:b/>
+          <w:bCs/>
+          <w:sz w:val="24"/>
+          <w:szCs w:val="24"/>
+        </w:rPr>
+      </w:pPr>
+      <w:r>
+        <w:rPr>
+          <w:b/>
+          <w:bCs/>
+          <w:sz w:val="24"/>
+          <w:szCs w:val="24"/>
+        </w:rPr>
+        <w:t>Inception Network Motivation</w:t>
+      </w:r>
+    </w:p>
+    <w:p>
+      <w:pPr>
+        <w:rPr>
+          <w:sz w:val="24"/>
+          <w:szCs w:val="24"/>
+        </w:rPr>
+      </w:pPr>
+      <w:r>
+        <w:rPr>
+          <w:sz w:val="24"/>
+          <w:szCs w:val="24"/>
+        </w:rPr>
+        <w:t>We don’t know every time which type of Convolution to use, or if we have to use conv layers of pooling ones; thus, this network uses inception modules which apply various conv and pool layers, and concatenate the feature maps in a single one</w:t>
+      </w:r>
+    </w:p>
+    <w:p>
+      <w:pPr>
+        <w:rPr>
+          <w:sz w:val="24"/>
+          <w:szCs w:val="24"/>
+        </w:rPr>
+      </w:pPr>
+      <w:r>
+        <w:rPr>
+          <w:sz w:val="24"/>
+          <w:szCs w:val="24"/>
+        </w:rPr>
+        <w:drawing>
+          <wp:inline distT="0" distB="0" distL="0" distR="0" wp14:anchorId="0E2A2390" wp14:editId="2AE6E509">
+            <wp:extent cx="5471160" cy="2380188"/>
+            <wp:effectExtent l="0" t="0" r="0" b="1270"/>
+            <wp:docPr id="707713141" name="Picture 1"/>
+            <wp:cNvGraphicFramePr>
+              <a:graphicFrameLocks xmlns:a="http://schemas.openxmlformats.org/drawingml/2006/main" noChangeAspect="1"/>
+            </wp:cNvGraphicFramePr>
+            <a:graphic xmlns:a="http://schemas.openxmlformats.org/drawingml/2006/main">
+              <a:graphicData uri="http://schemas.openxmlformats.org/drawingml/2006/picture">
+                <pic:pic xmlns:pic="http://schemas.openxmlformats.org/drawingml/2006/picture">
+                  <pic:nvPicPr>
+                    <pic:cNvPr id="707713141" name=""/>
+                    <pic:cNvPicPr/>
+                  </pic:nvPicPr>
+                  <pic:blipFill>
+                    <a:blip r:embed="rId10"/>
+                    <a:stretch>
+                      <a:fillRect/>
+                    </a:stretch>
+                  </pic:blipFill>
+                  <pic:spPr>
+                    <a:xfrm>
+                      <a:off x="0" y="0"/>
+                      <a:ext cx="5475070" cy="2381889"/>
+                    </a:xfrm>
+                    <a:prstGeom prst="rect">
+                      <a:avLst/>
+                    </a:prstGeom>
+                  </pic:spPr>
+                </pic:pic>
+              </a:graphicData>
+            </a:graphic>
+          </wp:inline>
+        </w:drawing>
+      </w:r>
+    </w:p>
+    <w:p>
+      <w:pPr>
+        <w:rPr>
+          <w:sz w:val="24"/>
+          <w:szCs w:val="24"/>
+        </w:rPr>
+      </w:pPr>
+      <w:r>
+        <w:rPr>
+          <w:sz w:val="24"/>
+          <w:szCs w:val="24"/>
+        </w:rPr>
+        <w:t>It worth noting that the max-pooling layer is used with padding and a stride of 1, so that each that the output size matches the shape of the input</w:t>
+      </w:r>
+    </w:p>
+    <w:p>
+      <w:pPr>
+        <w:rPr>
+          <w:sz w:val="24"/>
+          <w:szCs w:val="24"/>
+        </w:rPr>
+      </w:pPr>
+      <w:r>
+        <w:rPr>
+          <w:sz w:val="24"/>
+          <w:szCs w:val="24"/>
+        </w:rPr>
+        <w:t>There is a problem related to that fact that we use many operations: the computational cost</w:t>
+      </w:r>
+    </w:p>
+    <w:p>
+      <w:pPr>
+        <w:rPr>
+          <w:noProof/>
+        </w:rPr>
+      </w:pPr>
+      <w:r>
+        <w:rPr>
+          <w:sz w:val="24"/>
+          <w:szCs w:val="24"/>
+        </w:rPr>
+        <w:t>It’s expensive to apply a 5x5 conv directly on the input that has many channels; example:</w:t>
+      </w:r>
+      <w:r>
+        <w:rPr>
+          <w:noProof/>
+        </w:rPr>
+        <w:t xml:space="preserve"> </w:t>
+      </w:r>
+      <w:r>
+        <w:rPr>
+          <w:sz w:val="24"/>
+          <w:szCs w:val="24"/>
+        </w:rPr>
+        <w:drawing>
+          <wp:inline distT="0" distB="0" distL="0" distR="0" wp14:anchorId="423CD937" wp14:editId="14D660CA">
+            <wp:extent cx="4152900" cy="2412320"/>
+            <wp:effectExtent l="0" t="0" r="0" b="7620"/>
+            <wp:docPr id="286073317" name="Picture 1"/>
+            <wp:cNvGraphicFramePr>
+              <a:graphicFrameLocks xmlns:a="http://schemas.openxmlformats.org/drawingml/2006/main" noChangeAspect="1"/>
+            </wp:cNvGraphicFramePr>
+            <a:graphic xmlns:a="http://schemas.openxmlformats.org/drawingml/2006/main">
+              <a:graphicData uri="http://schemas.openxmlformats.org/drawingml/2006/picture">
+                <pic:pic xmlns:pic="http://schemas.openxmlformats.org/drawingml/2006/picture">
+                  <pic:nvPicPr>
+                    <pic:cNvPr id="286073317" name=""/>
+                    <pic:cNvPicPr/>
+                  </pic:nvPicPr>
+                  <pic:blipFill>
+                    <a:blip r:embed="rId11"/>
+                    <a:stretch>
+                      <a:fillRect/>
+                    </a:stretch>
+                  </pic:blipFill>
+                  <pic:spPr>
+                    <a:xfrm>
+                      <a:off x="0" y="0"/>
+                      <a:ext cx="4162073" cy="2417648"/>
+                    </a:xfrm>
+                    <a:prstGeom prst="rect">
+                      <a:avLst/>
+                    </a:prstGeom>
+                  </pic:spPr>
+                </pic:pic>
+              </a:graphicData>
+            </a:graphic>
+          </wp:inline>
+        </w:drawing>
+      </w:r>
+    </w:p>
+    <w:p>
+      <w:pPr>
+        <w:rPr>
+          <w:noProof/>
+        </w:rPr>
+      </w:pPr>
+      <w:r>
+        <w:rPr>
+          <w:noProof/>
+        </w:rPr>
+        <w:lastRenderedPageBreak/>
+        <w:t>The solution is to use the 1x1 convolution before applying a 5x5 convolution. Because the number of channels is lower, the number of operations is significantly reduced</w:t>
+      </w:r>
+      <w:r>
+        <w:rPr>
+          <w:noProof/>
+        </w:rPr>
+        <w:t>; example:</w:t>
+      </w:r>
+    </w:p>
+    <w:p>
+      <w:pPr>
+        <w:rPr>
+          <w:noProof/>
+        </w:rPr>
+      </w:pPr>
+      <w:r>
+        <w:rPr>
+          <w:noProof/>
+        </w:rPr>
+        <w:drawing>
+          <wp:inline distT="0" distB="0" distL="0" distR="0" wp14:anchorId="164C0788" wp14:editId="2707E20C">
+            <wp:extent cx="5943600" cy="2616200"/>
+            <wp:effectExtent l="0" t="0" r="0" b="0"/>
+            <wp:docPr id="1808263542" name="Picture 1"/>
+            <wp:cNvGraphicFramePr>
+              <a:graphicFrameLocks xmlns:a="http://schemas.openxmlformats.org/drawingml/2006/main" noChangeAspect="1"/>
+            </wp:cNvGraphicFramePr>
+            <a:graphic xmlns:a="http://schemas.openxmlformats.org/drawingml/2006/main">
+              <a:graphicData uri="http://schemas.openxmlformats.org/drawingml/2006/picture">
+                <pic:pic xmlns:pic="http://schemas.openxmlformats.org/drawingml/2006/picture">
+                  <pic:nvPicPr>
+                    <pic:cNvPr id="1808263542" name=""/>
+                    <pic:cNvPicPr/>
+                  </pic:nvPicPr>
+                  <pic:blipFill rotWithShape="1">
+                    <a:blip r:embed="rId12"/>
+                    <a:srcRect t="2277"/>
+                    <a:stretch/>
+                  </pic:blipFill>
+                  <pic:spPr bwMode="auto">
+                    <a:xfrm>
+                      <a:off x="0" y="0"/>
+                      <a:ext cx="5943600" cy="2616200"/>
+                    </a:xfrm>
+                    <a:prstGeom prst="rect">
+                      <a:avLst/>
+                    </a:prstGeom>
+                    <a:ln>
+                      <a:noFill/>
+                    </a:ln>
+                    <a:extLst>
+                      <a:ext uri="{53640926-AAD7-44D8-BBD7-CCE9431645EC}">
+                        <a14:shadowObscured xmlns:a14="http://schemas.microsoft.com/office/drawing/2010/main"/>
+                      </a:ext>
+                    </a:extLst>
+                  </pic:spPr>
+                </pic:pic>
+              </a:graphicData>
+            </a:graphic>
+          </wp:inline>
+        </w:drawing>
+      </w:r>
+    </w:p>
+    <w:p>
+      <w:pPr>
+        <w:rPr>
+          <w:b/>
+          <w:bCs/>
+          <w:noProof/>
+        </w:rPr>
+      </w:pPr>
+      <w:r>
+        <w:rPr>
+          <w:b/>
+          <w:bCs/>
+          <w:noProof/>
+        </w:rPr>
+        <w:t>Inception Network</w:t>
+      </w:r>
+    </w:p>
+    <w:p>
+      <w:pPr>
+        <w:rPr>
+          <w:noProof/>
+        </w:rPr>
+      </w:pPr>
+      <w:r>
+        <w:rPr>
+          <w:noProof/>
+        </w:rPr>
+        <w:t>It’s created by stacking many inception modules</w:t>
+      </w:r>
+    </w:p>
+    <w:p>
+      <w:pPr>
+        <w:rPr>
+          <w:noProof/>
+        </w:rPr>
+      </w:pPr>
+      <w:r>
+        <w:rPr>
+          <w:noProof/>
+        </w:rPr>
+        <w:drawing>
+          <wp:inline distT="0" distB="0" distL="0" distR="0" wp14:anchorId="763343EB" wp14:editId="4748D7B5">
+            <wp:extent cx="4712530" cy="2430780"/>
+            <wp:effectExtent l="0" t="0" r="0" b="7620"/>
+            <wp:docPr id="1902229178" name="Picture 1"/>
+            <wp:cNvGraphicFramePr>
+              <a:graphicFrameLocks xmlns:a="http://schemas.openxmlformats.org/drawingml/2006/main" noChangeAspect="1"/>
+            </wp:cNvGraphicFramePr>
+            <a:graphic xmlns:a="http://schemas.openxmlformats.org/drawingml/2006/main">
+              <a:graphicData uri="http://schemas.openxmlformats.org/drawingml/2006/picture">
+                <pic:pic xmlns:pic="http://schemas.openxmlformats.org/drawingml/2006/picture">
+                  <pic:nvPicPr>
+                    <pic:cNvPr id="1902229178" name=""/>
+                    <pic:cNvPicPr/>
+                  </pic:nvPicPr>
+                  <pic:blipFill>
+                    <a:blip r:embed="rId13"/>
+                    <a:stretch>
+                      <a:fillRect/>
+                    </a:stretch>
+                  </pic:blipFill>
+                  <pic:spPr>
+                    <a:xfrm>
+                      <a:off x="0" y="0"/>
+                      <a:ext cx="4726200" cy="2437831"/>
+                    </a:xfrm>
+                    <a:prstGeom prst="rect">
+                      <a:avLst/>
+                    </a:prstGeom>
+                  </pic:spPr>
+                </pic:pic>
+              </a:graphicData>
+            </a:graphic>
+          </wp:inline>
+        </w:drawing>
+      </w:r>
+    </w:p>
+    <w:p>
+      <w:pPr>
+        <w:rPr>
+          <w:noProof/>
+        </w:rPr>
+      </w:pPr>
+      <w:r>
+        <w:rPr>
+          <w:noProof/>
+        </w:rPr>
+        <w:t>Between these modules, there are some max pooling layers</w:t>
+      </w:r>
+      <w:r>
+        <w:rPr>
+          <w:noProof/>
+        </w:rPr>
+        <w:drawing>
+          <wp:inline distT="0" distB="0" distL="0" distR="0" wp14:anchorId="01B6A25E" wp14:editId="47E5B904">
+            <wp:extent cx="5943600" cy="1627505"/>
+            <wp:effectExtent l="0" t="0" r="0" b="0"/>
+            <wp:docPr id="1144779420" name="Picture 1"/>
+            <wp:cNvGraphicFramePr>
+              <a:graphicFrameLocks xmlns:a="http://schemas.openxmlformats.org/drawingml/2006/main" noChangeAspect="1"/>
+            </wp:cNvGraphicFramePr>
+            <a:graphic xmlns:a="http://schemas.openxmlformats.org/drawingml/2006/main">
+              <a:graphicData uri="http://schemas.openxmlformats.org/drawingml/2006/picture">
+                <pic:pic xmlns:pic="http://schemas.openxmlformats.org/drawingml/2006/picture">
+                  <pic:nvPicPr>
+                    <pic:cNvPr id="1144779420" name="Picture 1144779420"/>
+                    <pic:cNvPicPr/>
+                  </pic:nvPicPr>
+                  <pic:blipFill>
+                    <a:blip r:embed="rId14">
+                      <a:extLst>
+                        <a:ext uri="{28A0092B-C50C-407E-A947-70E740481C1C}">
+                          <a14:useLocalDpi xmlns:a14="http://schemas.microsoft.com/office/drawing/2010/main" val="0"/>
+                        </a:ext>
+                      </a:extLst>
+                    </a:blip>
+                    <a:stretch>
+                      <a:fillRect/>
+                    </a:stretch>
+                  </pic:blipFill>
+                  <pic:spPr>
+                    <a:xfrm>
+                      <a:off x="0" y="0"/>
+                      <a:ext cx="5943600" cy="1627505"/>
+                    </a:xfrm>
+                    <a:prstGeom prst="rect">
+                      <a:avLst/>
+                    </a:prstGeom>
+                  </pic:spPr>
+                </pic:pic>
+              </a:graphicData>
+            </a:graphic>
+          </wp:inline>
+        </w:drawing>
+      </w:r>
+    </w:p>
+    <w:p>
+      <w:pPr>
+        <w:rPr>
+          <w:noProof/>
+        </w:rPr>
+      </w:pPr>
+      <w:r>
+        <w:rPr>
+          <w:noProof/>
+        </w:rPr>
+        <w:lastRenderedPageBreak/>
+        <w:t>It’s interesting that the network has 3 output parts formed by fully connected layers and softmax activation function</w:t>
+      </w:r>
+      <w:r>
+        <w:rPr>
+          <w:noProof/>
+        </w:rPr>
+        <w:t xml:space="preserve">. </w:t>
+      </w:r>
+      <w:r>
+        <w:rPr>
+          <w:noProof/>
+        </w:rPr>
+        <w:t>That’s because all the inputs are used to compute the loss; in this way the overfitting probability is reduced</w:t>
+      </w:r>
+    </w:p>
+    <w:p>
+      <w:pPr>
+        <w:rPr>
+          <w:noProof/>
+        </w:rPr>
+      </w:pPr>
+      <w:r>
+        <w:rPr>
+          <w:noProof/>
+        </w:rPr>
+        <w:t>This network has 4 versions and the first one is called GoogLeNet</w:t>
       </w:r>
     </w:p>
     <w:sectPr>
@@ -1516,7 +2099,6 @@
     <w:name w:val="Hyperlink"/>
     <w:basedOn w:val="DefaultParagraphFont"/>
     <w:uiPriority w:val="99"/>
-    <w:semiHidden/>
     <w:unhideWhenUsed/>
     <w:rsid w:val="004D4002"/>
     <w:rPr>
@@ -1534,6 +2116,18 @@
     <w:rPr>
       <w:color w:val="954F72" w:themeColor="followedHyperlink"/>
       <w:u w:val="single"/>
+    </w:rPr>
+  </w:style>
+  <w:style w:type="character" w:styleId="UnresolvedMention">
+    <w:name w:val="Unresolved Mention"/>
+    <w:basedOn w:val="DefaultParagraphFont"/>
+    <w:uiPriority w:val="99"/>
+    <w:semiHidden/>
+    <w:unhideWhenUsed/>
+    <w:rsid w:val="003E2B32"/>
+    <w:rPr>
+      <w:color w:val="605E5C"/>
+      <w:shd w:val="clear" w:color="auto" w:fill="E1DFDD"/>
     </w:rPr>
   </w:style>
 </w:styles>

</xml_diff>